<commit_message>
Added comments to all classes, and corrected answers to therotic questions
</commit_message>
<xml_diff>
--- a/Part3/Therotic questions answers.docx
+++ b/Part3/Therotic questions answers.docx
@@ -60,17 +60,49 @@
           <w:rFonts w:hint="cs"/>
           <w:rtl/>
         </w:rPr>
-        <w:t>) למשתנים, שיטות ופונקציות בתוך מחלקה. בתוך עקרון הכימוס ב</w:t>
-      </w:r>
+        <w:t xml:space="preserve">) למשתנים, שיטות ופונקציות בתוך מחלקה. בתוך עקרון </w:t>
+      </w:r>
+      <w:proofErr w:type="spellStart"/>
+      <w:r>
+        <w:rPr>
+          <w:rFonts w:hint="cs"/>
+          <w:rtl/>
+        </w:rPr>
+        <w:t>הכימוס</w:t>
+      </w:r>
+      <w:proofErr w:type="spellEnd"/>
+      <w:r>
+        <w:rPr>
+          <w:rFonts w:hint="cs"/>
+          <w:rtl/>
+        </w:rPr>
+        <w:t xml:space="preserve"> ב</w:t>
+      </w:r>
+      <w:proofErr w:type="spellStart"/>
       <w:r>
         <w:t>c#</w:t>
       </w:r>
-      <w:r>
-        <w:rPr>
-          <w:rFonts w:hint="cs"/>
-          <w:rtl/>
-        </w:rPr>
-        <w:t xml:space="preserve"> יש שלוש קבוצות גישה </w:t>
+      <w:proofErr w:type="spellEnd"/>
+      <w:r>
+        <w:rPr>
+          <w:rFonts w:hint="cs"/>
+          <w:rtl/>
+        </w:rPr>
+        <w:t xml:space="preserve"> יש </w:t>
+      </w:r>
+      <w:r>
+        <w:rPr>
+          <w:rFonts w:hint="cs"/>
+          <w:rtl/>
+        </w:rPr>
+        <w:t>ארבעה</w:t>
+      </w:r>
+      <w:r>
+        <w:rPr>
+          <w:rFonts w:hint="cs"/>
+          <w:rtl/>
+        </w:rPr>
+        <w:t xml:space="preserve"> קבוצות גישה </w:t>
       </w:r>
       <w:r>
         <w:t>public</w:t>
@@ -83,9 +115,15 @@
         <w:t>,</w:t>
       </w:r>
       <w:r>
+        <w:t xml:space="preserve"> </w:t>
+      </w:r>
+      <w:r>
         <w:t>protected</w:t>
       </w:r>
       <w:r>
+        <w:t xml:space="preserve"> ,internal</w:t>
+      </w:r>
+      <w:r>
         <w:rPr>
           <w:rFonts w:hint="cs"/>
           <w:rtl/>
@@ -120,7 +158,31 @@
           <w:rFonts w:hint="cs"/>
           <w:rtl/>
         </w:rPr>
-        <w:t xml:space="preserve"> חושף אותם לכולם, נניח שיש לנו מחלקה של אוטו שבתוכה מוגדר קוד סודי בתור משתנה במחלקה אם נגדיר את המשתנה בתור </w:t>
+        <w:t xml:space="preserve"> חושף אותם לכולם, נניח שיש לנו מחלקה של אוטו שבתוכה מוגדר קוד סודי בתור משתנה</w:t>
+      </w:r>
+      <w:r>
+        <w:rPr>
+          <w:rFonts w:hint="cs"/>
+          <w:rtl/>
+        </w:rPr>
+        <w:t>(</w:t>
+      </w:r>
+      <w:r>
+        <w:t>Member</w:t>
+      </w:r>
+      <w:r>
+        <w:rPr>
+          <w:rFonts w:hint="cs"/>
+          <w:rtl/>
+        </w:rPr>
+        <w:t>)</w:t>
+      </w:r>
+      <w:r>
+        <w:rPr>
+          <w:rFonts w:hint="cs"/>
+          <w:rtl/>
+        </w:rPr>
+        <w:t xml:space="preserve"> במחלקה אם נגדיר את המשתנה בתור </w:t>
       </w:r>
       <w:r>
         <w:rPr>
@@ -236,7 +298,21 @@
           <w:rFonts w:hint="cs"/>
           <w:rtl/>
         </w:rPr>
-        <w:t xml:space="preserve">מחלקה רגילה היא מחלקה שניתן ליצור ממנה איברים, כאשר כל הפעולות בתוכה מוגדרות לעומת מחלקה אבסטרקטית שבתוכה לא כל הפועלות מוגדרות ולא ניתן ליצור מופעים שלה. כלומר מחלקה אבסטרקטית מגדירה מין ממשק שכל מי שרוצה להשתמש בו יהיה חייב לממש את הפעולות שלו </w:t>
+        <w:t>מחלקה רגילה היא מחלקה שניתן ליצור ממנה איברים</w:t>
+      </w:r>
+      <w:r>
+        <w:rPr>
+          <w:rFonts w:hint="cs"/>
+          <w:rtl/>
+        </w:rPr>
+        <w:t>(מופעים)</w:t>
+      </w:r>
+      <w:r>
+        <w:rPr>
+          <w:rFonts w:hint="cs"/>
+          <w:rtl/>
+        </w:rPr>
+        <w:t xml:space="preserve">, כאשר כל הפעולות בתוכה מוגדרות לעומת מחלקה אבסטרקטית שבתוכה לא כל הפועלות מוגדרות ולא ניתן ליצור מופעים שלה. כלומר מחלקה אבסטרקטית מגדירה מן ממשק שכל מי שרוצה להשתמש בו יהיה חייב לממש את הפעולות שלו </w:t>
       </w:r>
       <w:r>
         <w:rPr>
@@ -272,7 +348,21 @@
           <w:rFonts w:hint="cs"/>
           <w:rtl/>
         </w:rPr>
-        <w:t xml:space="preserve">שלה לעומת מחלקה סטטית שיש רק מופע אחד שלה כלומר בעוד מחלקה רגילה נותנת לייצר מופעים שלכל אחד מהם יש זהות </w:t>
+        <w:t>שלה לעומת מחלקה סטטית שיש רק מופע אחד שלה</w:t>
+      </w:r>
+      <w:r>
+        <w:rPr>
+          <w:rFonts w:hint="cs"/>
+          <w:rtl/>
+        </w:rPr>
+        <w:t>.</w:t>
+      </w:r>
+      <w:r>
+        <w:rPr>
+          <w:rFonts w:hint="cs"/>
+          <w:rtl/>
+        </w:rPr>
+        <w:t xml:space="preserve"> כלומר בעוד מחלקה רגילה נותנת לייצר מופעים שלכל אחד מהם יש זהות </w:t>
       </w:r>
       <w:r>
         <w:rPr>
@@ -310,7 +400,6 @@
           <w:numId w:val="1"/>
         </w:numPr>
         <w:rPr>
-          <w:rFonts w:hint="cs"/>
           <w:rtl/>
         </w:rPr>
       </w:pPr>
@@ -322,23 +411,35 @@
           <w:rFonts w:hint="cs"/>
           <w:rtl/>
         </w:rPr>
-        <w:t xml:space="preserve"> אומר כי כל קטע קוד בתוך הקובץ הנוכחי יוכל לגשת לאיבר לצורך העניין אם באותו קובץ נגדיר את המחלקה מכונית והמחלקה תוכנית נוכל לגשת דרך המחלקה תוכנית לכל האיברים של המחלקה </w:t>
-      </w:r>
-      <w:proofErr w:type="gramStart"/>
-      <w:r>
-        <w:rPr>
-          <w:rFonts w:hint="cs"/>
-          <w:rtl/>
-        </w:rPr>
-        <w:t>מכונית(</w:t>
-      </w:r>
-      <w:proofErr w:type="gramEnd"/>
-      <w:r>
-        <w:rPr>
-          <w:rFonts w:hint="cs"/>
-          <w:rtl/>
-        </w:rPr>
-        <w:t xml:space="preserve">צבע, מנוע וכו') אך אם נכתוב בקובץ אחר מחלקה של חניון לצורך העניין וננסה לגשת לאיבר צבע שיש בתוך המחלקה מכונית ישירות(בהנחה והוא הוגדר </w:t>
+        <w:t xml:space="preserve"> אומר כי כל קטע קוד בתוך הקובץ הנוכחי </w:t>
+      </w:r>
+      <w:r>
+        <w:rPr>
+          <w:rFonts w:hint="cs"/>
+          <w:rtl/>
+        </w:rPr>
+        <w:t xml:space="preserve">וקובץ באותו פרויקט </w:t>
+      </w:r>
+      <w:r>
+        <w:rPr>
+          <w:rFonts w:hint="cs"/>
+          <w:rtl/>
+        </w:rPr>
+        <w:t xml:space="preserve">יוכל לגשת לאיבר לצורך העניין אם באותו קובץ נגדיר את המחלקה מכונית והמחלקה תוכנית נוכל לגשת דרך המחלקה תוכנית לכל האיברים של המחלקה מכונית(צבע, מנוע וכו') אך אם נכתוב בקובץ </w:t>
+      </w:r>
+      <w:r>
+        <w:rPr>
+          <w:rFonts w:hint="cs"/>
+          <w:rtl/>
+        </w:rPr>
+        <w:t>בפרויקט אחר</w:t>
+      </w:r>
+      <w:r>
+        <w:rPr>
+          <w:rFonts w:hint="cs"/>
+          <w:rtl/>
+        </w:rPr>
+        <w:t xml:space="preserve"> מחלקה של חניון לצורך העניין וננסה לגשת לאיבר צבע שיש בתוך המחלקה מכונית ישירות(בהנחה והוא הוגדר </w:t>
       </w:r>
       <w:r>
         <w:t>internal</w:t>

</xml_diff>